<commit_message>
Gotta fix this thing
</commit_message>
<xml_diff>
--- a/ВвПД/Проф. Практическая 1.docx
+++ b/ВвПД/Проф. Практическая 1.docx
@@ -73,29 +73,6 @@
         </w:rPr>
         <w:t>«СИБИРСКИЙ ФЕДЕРАЛЬНЫЙ УНИВЕРСИТЕТ»</w:t>
       </w:r>
-    </w:p>
-    <w:p>
-      <w:pPr>
-        <w:widowControl w:val="0"/>
-        <w:autoSpaceDE w:val="0"/>
-        <w:autoSpaceDN w:val="0"/>
-        <w:spacing w:line="276" w:lineRule="auto"/>
-        <w:jc w:val="center"/>
-        <w:rPr>
-          <w:szCs w:val="28"/>
-        </w:rPr>
-      </w:pPr>
-    </w:p>
-    <w:p>
-      <w:pPr>
-        <w:widowControl w:val="0"/>
-        <w:autoSpaceDE w:val="0"/>
-        <w:autoSpaceDN w:val="0"/>
-        <w:rPr>
-          <w:sz w:val="16"/>
-          <w:szCs w:val="16"/>
-        </w:rPr>
-      </w:pPr>
     </w:p>
     <w:p>
       <w:pPr>
@@ -144,9 +121,121 @@
     <w:p>
       <w:pPr>
         <w:widowControl w:val="0"/>
+        <w:pBdr>
+          <w:bottom w:val="single" w:sz="6" w:space="1" w:color="auto"/>
+        </w:pBdr>
+        <w:autoSpaceDE w:val="0"/>
+        <w:autoSpaceDN w:val="0"/>
+        <w:spacing w:line="240" w:lineRule="auto"/>
+        <w:jc w:val="center"/>
+        <w:rPr>
+          <w:szCs w:val="28"/>
+        </w:rPr>
+      </w:pPr>
+      <w:r>
+        <w:rPr>
+          <w:szCs w:val="28"/>
+        </w:rPr>
+        <w:t>Кафедра «Информатика»</w:t>
+      </w:r>
+    </w:p>
+    <w:p>
+      <w:pPr>
+        <w:widowControl w:val="0"/>
         <w:autoSpaceDE w:val="0"/>
         <w:autoSpaceDN w:val="0"/>
         <w:jc w:val="center"/>
+        <w:rPr>
+          <w:sz w:val="20"/>
+        </w:rPr>
+      </w:pPr>
+      <w:r>
+        <w:rPr>
+          <w:sz w:val="20"/>
+        </w:rPr>
+        <w:t>кафедра</w:t>
+      </w:r>
+    </w:p>
+    <w:p>
+      <w:pPr>
+        <w:widowControl w:val="0"/>
+        <w:autoSpaceDE w:val="0"/>
+        <w:autoSpaceDN w:val="0"/>
+        <w:jc w:val="center"/>
+        <w:rPr>
+          <w:b/>
+        </w:rPr>
+      </w:pPr>
+    </w:p>
+    <w:p>
+      <w:pPr>
+        <w:widowControl w:val="0"/>
+        <w:autoSpaceDE w:val="0"/>
+        <w:autoSpaceDN w:val="0"/>
+        <w:jc w:val="center"/>
+        <w:rPr>
+          <w:b/>
+        </w:rPr>
+      </w:pPr>
+    </w:p>
+    <w:p>
+      <w:pPr>
+        <w:widowControl w:val="0"/>
+        <w:autoSpaceDE w:val="0"/>
+        <w:autoSpaceDN w:val="0"/>
+        <w:jc w:val="center"/>
+        <w:rPr>
+          <w:szCs w:val="28"/>
+        </w:rPr>
+      </w:pPr>
+    </w:p>
+    <w:p>
+      <w:pPr>
+        <w:widowControl w:val="0"/>
+        <w:autoSpaceDE w:val="0"/>
+        <w:autoSpaceDN w:val="0"/>
+        <w:jc w:val="center"/>
+        <w:rPr>
+          <w:b/>
+          <w:sz w:val="32"/>
+          <w:szCs w:val="32"/>
+        </w:rPr>
+      </w:pPr>
+      <w:r>
+        <w:rPr>
+          <w:b/>
+          <w:sz w:val="32"/>
+          <w:szCs w:val="32"/>
+        </w:rPr>
+        <w:t>ОТЧЕТ О ПРАКТИЧЕСКОЙ</w:t>
+      </w:r>
+      <w:r>
+        <w:rPr>
+          <w:sz w:val="32"/>
+          <w:szCs w:val="32"/>
+        </w:rPr>
+        <w:t xml:space="preserve"> </w:t>
+      </w:r>
+      <w:r>
+        <w:rPr>
+          <w:b/>
+          <w:sz w:val="32"/>
+          <w:szCs w:val="32"/>
+        </w:rPr>
+        <w:t>РАБОТЕ</w:t>
+      </w:r>
+    </w:p>
+    <w:p>
+      <w:pPr>
+        <w:widowControl w:val="0"/>
+        <w:autoSpaceDE w:val="0"/>
+        <w:autoSpaceDN w:val="0"/>
+        <w:jc w:val="center"/>
+        <w:rPr>
+          <w:b/>
+          <w:sz w:val="32"/>
+          <w:szCs w:val="32"/>
+        </w:rPr>
       </w:pPr>
     </w:p>
     <w:p>
@@ -160,115 +249,6 @@
         <w:spacing w:line="240" w:lineRule="auto"/>
         <w:jc w:val="center"/>
         <w:rPr>
-          <w:szCs w:val="28"/>
-        </w:rPr>
-      </w:pPr>
-      <w:r>
-        <w:rPr>
-          <w:szCs w:val="28"/>
-        </w:rPr>
-        <w:t>Кафедра «Информатика»</w:t>
-      </w:r>
-    </w:p>
-    <w:p>
-      <w:pPr>
-        <w:widowControl w:val="0"/>
-        <w:autoSpaceDE w:val="0"/>
-        <w:autoSpaceDN w:val="0"/>
-        <w:jc w:val="center"/>
-        <w:rPr>
-          <w:sz w:val="20"/>
-        </w:rPr>
-      </w:pPr>
-      <w:r>
-        <w:rPr>
-          <w:sz w:val="20"/>
-        </w:rPr>
-        <w:t>кафедра</w:t>
-      </w:r>
-    </w:p>
-    <w:p>
-      <w:pPr>
-        <w:widowControl w:val="0"/>
-        <w:autoSpaceDE w:val="0"/>
-        <w:autoSpaceDN w:val="0"/>
-        <w:jc w:val="center"/>
-        <w:rPr>
-          <w:b/>
-        </w:rPr>
-      </w:pPr>
-    </w:p>
-    <w:p>
-      <w:pPr>
-        <w:widowControl w:val="0"/>
-        <w:autoSpaceDE w:val="0"/>
-        <w:autoSpaceDN w:val="0"/>
-        <w:jc w:val="center"/>
-        <w:rPr>
-          <w:szCs w:val="28"/>
-        </w:rPr>
-      </w:pPr>
-    </w:p>
-    <w:p>
-      <w:pPr>
-        <w:widowControl w:val="0"/>
-        <w:autoSpaceDE w:val="0"/>
-        <w:autoSpaceDN w:val="0"/>
-        <w:jc w:val="center"/>
-        <w:rPr>
-          <w:b/>
-          <w:sz w:val="32"/>
-          <w:szCs w:val="32"/>
-        </w:rPr>
-      </w:pPr>
-      <w:r>
-        <w:rPr>
-          <w:b/>
-          <w:sz w:val="32"/>
-          <w:szCs w:val="32"/>
-        </w:rPr>
-        <w:t>ОТЧЕТ О ПРАКТИЧЕСКОЙ</w:t>
-      </w:r>
-      <w:r>
-        <w:rPr>
-          <w:sz w:val="32"/>
-          <w:szCs w:val="32"/>
-        </w:rPr>
-        <w:t xml:space="preserve"> </w:t>
-      </w:r>
-      <w:r>
-        <w:rPr>
-          <w:b/>
-          <w:sz w:val="32"/>
-          <w:szCs w:val="32"/>
-        </w:rPr>
-        <w:t>РАБОТЕ</w:t>
-      </w:r>
-    </w:p>
-    <w:p>
-      <w:pPr>
-        <w:widowControl w:val="0"/>
-        <w:autoSpaceDE w:val="0"/>
-        <w:autoSpaceDN w:val="0"/>
-        <w:jc w:val="center"/>
-        <w:rPr>
-          <w:b/>
-          <w:sz w:val="32"/>
-          <w:szCs w:val="32"/>
-        </w:rPr>
-      </w:pPr>
-    </w:p>
-    <w:p>
-      <w:pPr>
-        <w:widowControl w:val="0"/>
-        <w:pBdr>
-          <w:bottom w:val="single" w:sz="6" w:space="1" w:color="auto"/>
-        </w:pBdr>
-        <w:autoSpaceDE w:val="0"/>
-        <w:autoSpaceDN w:val="0"/>
-        <w:spacing w:line="240" w:lineRule="auto"/>
-        <w:jc w:val="center"/>
-        <w:rPr>
           <w:sz w:val="32"/>
           <w:szCs w:val="32"/>
         </w:rPr>
@@ -306,316 +286,644 @@
         </w:tabs>
         <w:autoSpaceDE w:val="0"/>
         <w:autoSpaceDN w:val="0"/>
-      </w:pPr>
-    </w:p>
-    <w:p>
-      <w:pPr>
-        <w:widowControl w:val="0"/>
-        <w:tabs>
-          <w:tab w:val="left" w:pos="284"/>
-        </w:tabs>
-        <w:autoSpaceDE w:val="0"/>
-        <w:autoSpaceDN w:val="0"/>
-      </w:pPr>
-    </w:p>
-    <w:p>
-      <w:pPr>
-        <w:widowControl w:val="0"/>
-        <w:autoSpaceDE w:val="0"/>
-        <w:autoSpaceDN w:val="0"/>
-        <w:spacing w:line="276" w:lineRule="auto"/>
-        <w:ind w:left="827" w:hanging="145"/>
-        <w:rPr>
-          <w:szCs w:val="28"/>
-        </w:rPr>
-      </w:pPr>
-      <w:r>
-        <w:t>Преподаватель</w:t>
-      </w:r>
-      <w:r>
-        <w:rPr>
-          <w:szCs w:val="28"/>
-        </w:rPr>
-        <w:t xml:space="preserve">                         </w:t>
-      </w:r>
-      <w:r>
-        <w:rPr>
-          <w:szCs w:val="28"/>
-        </w:rPr>
-        <w:t xml:space="preserve">     </w:t>
-      </w:r>
-      <w:r>
-        <w:rPr>
-          <w:szCs w:val="28"/>
-        </w:rPr>
-        <w:tab/>
-      </w:r>
-      <w:r>
-        <w:rPr>
-          <w:szCs w:val="28"/>
-        </w:rPr>
-        <w:t xml:space="preserve">    </w:t>
-      </w:r>
-      <w:r>
-        <w:rPr>
-          <w:szCs w:val="28"/>
-        </w:rPr>
-        <w:t xml:space="preserve"> </w:t>
-      </w:r>
-      <w:r>
-        <w:rPr>
-          <w:szCs w:val="28"/>
-        </w:rPr>
-        <w:t xml:space="preserve"> </w:t>
-      </w:r>
-      <w:r>
-        <w:rPr>
-          <w:szCs w:val="28"/>
-        </w:rPr>
-        <w:t>______</w:t>
-      </w:r>
-      <w:r>
-        <w:rPr>
-          <w:szCs w:val="28"/>
-        </w:rPr>
-        <w:t>____</w:t>
-      </w:r>
-      <w:r>
-        <w:rPr>
-          <w:szCs w:val="28"/>
-        </w:rPr>
-        <w:t xml:space="preserve">    </w:t>
-      </w:r>
-      <w:r>
-        <w:rPr>
-          <w:szCs w:val="28"/>
-        </w:rPr>
-        <w:t xml:space="preserve"> </w:t>
-      </w:r>
-      <w:r>
-        <w:rPr>
-          <w:szCs w:val="28"/>
-          <w:u w:val="single"/>
-        </w:rPr>
-        <w:t xml:space="preserve">    П.В. Пересунько</w:t>
-      </w:r>
-    </w:p>
-    <w:p>
-      <w:pPr>
-        <w:widowControl w:val="0"/>
-        <w:autoSpaceDE w:val="0"/>
-        <w:autoSpaceDN w:val="0"/>
-        <w:rPr>
-          <w:sz w:val="20"/>
-        </w:rPr>
-      </w:pPr>
-      <w:r>
-        <w:rPr>
-          <w:szCs w:val="28"/>
-        </w:rPr>
-        <w:t xml:space="preserve">                                                             </w:t>
-      </w:r>
-      <w:r>
-        <w:rPr>
-          <w:szCs w:val="28"/>
-        </w:rPr>
-        <w:t xml:space="preserve">    </w:t>
-      </w:r>
-      <w:r>
-        <w:rPr>
-          <w:szCs w:val="28"/>
-        </w:rPr>
-        <w:t xml:space="preserve">  </w:t>
-      </w:r>
-      <w:r>
-        <w:rPr>
-          <w:szCs w:val="28"/>
-        </w:rPr>
-        <w:t xml:space="preserve"> </w:t>
-      </w:r>
-      <w:r>
-        <w:rPr>
-          <w:sz w:val="20"/>
-        </w:rPr>
-        <w:t xml:space="preserve">подпись, дата     </w:t>
-      </w:r>
-      <w:r>
-        <w:rPr>
-          <w:sz w:val="20"/>
-        </w:rPr>
-        <w:t xml:space="preserve">         </w:t>
-      </w:r>
-      <w:r>
-        <w:rPr>
-          <w:sz w:val="20"/>
-        </w:rPr>
-        <w:t xml:space="preserve"> инициалы, фамилия</w:t>
-      </w:r>
-    </w:p>
-    <w:p>
-      <w:pPr>
-        <w:widowControl w:val="0"/>
-        <w:autoSpaceDE w:val="0"/>
-        <w:autoSpaceDN w:val="0"/>
-      </w:pPr>
-    </w:p>
-    <w:p>
-      <w:pPr>
-        <w:widowControl w:val="0"/>
-        <w:autoSpaceDE w:val="0"/>
-        <w:autoSpaceDN w:val="0"/>
-        <w:spacing w:line="276" w:lineRule="auto"/>
-        <w:ind w:firstLine="708"/>
-        <w:rPr>
-          <w:szCs w:val="28"/>
-        </w:rPr>
-      </w:pPr>
-      <w:r>
-        <w:rPr>
-          <w:szCs w:val="28"/>
-        </w:rPr>
-        <w:t xml:space="preserve">Студент </w:t>
-      </w:r>
-      <w:r>
-        <w:rPr>
-          <w:szCs w:val="28"/>
-        </w:rPr>
-        <w:t xml:space="preserve">      </w:t>
-      </w:r>
-      <w:r>
-        <w:rPr>
-          <w:szCs w:val="28"/>
-          <w:u w:val="single"/>
-        </w:rPr>
-        <w:t xml:space="preserve">          </w:t>
-      </w:r>
-      <w:r>
-        <w:rPr>
-          <w:szCs w:val="28"/>
-          <w:u w:val="single"/>
-        </w:rPr>
-        <w:t>КИ19-16/2б</w:t>
-      </w:r>
-      <w:r>
-        <w:rPr>
-          <w:szCs w:val="28"/>
-          <w:u w:val="single"/>
-        </w:rPr>
-        <w:t xml:space="preserve">             </w:t>
-      </w:r>
-      <w:r>
-        <w:rPr>
-          <w:szCs w:val="28"/>
-        </w:rPr>
-        <w:t xml:space="preserve">   </w:t>
-      </w:r>
-      <w:r>
-        <w:rPr>
-          <w:szCs w:val="28"/>
-        </w:rPr>
-        <w:t>_____</w:t>
-      </w:r>
-      <w:r>
-        <w:rPr>
-          <w:szCs w:val="28"/>
-        </w:rPr>
-        <w:t xml:space="preserve">_____ </w:t>
-      </w:r>
-      <w:r>
-        <w:rPr>
-          <w:szCs w:val="28"/>
-        </w:rPr>
-        <w:t xml:space="preserve">    </w:t>
-      </w:r>
-      <w:r>
-        <w:rPr>
-          <w:szCs w:val="28"/>
-          <w:u w:val="single"/>
-        </w:rPr>
-        <w:t xml:space="preserve">      </w:t>
-      </w:r>
-      <w:r>
-        <w:rPr>
-          <w:szCs w:val="28"/>
-          <w:u w:val="single"/>
-        </w:rPr>
-        <w:t xml:space="preserve">    </w:t>
-      </w:r>
-      <w:r>
-        <w:rPr>
-          <w:szCs w:val="28"/>
-          <w:u w:val="single"/>
-        </w:rPr>
-        <w:t>С.Е. Шпаков</w:t>
-      </w:r>
-    </w:p>
-    <w:p>
-      <w:pPr>
-        <w:widowControl w:val="0"/>
-        <w:autoSpaceDE w:val="0"/>
-        <w:autoSpaceDN w:val="0"/>
-        <w:jc w:val="left"/>
-        <w:rPr>
-          <w:sz w:val="20"/>
-        </w:rPr>
-      </w:pPr>
-      <w:r>
-        <w:t xml:space="preserve">      </w:t>
-      </w:r>
-      <w:r>
-        <w:t xml:space="preserve">         </w:t>
-      </w:r>
-      <w:r>
-        <w:tab/>
-        <w:t xml:space="preserve">  </w:t>
-      </w:r>
-      <w:r>
-        <w:t xml:space="preserve">  </w:t>
-      </w:r>
-      <w:r>
-        <w:rPr>
-          <w:sz w:val="20"/>
-        </w:rPr>
-        <w:t>номер груп</w:t>
-      </w:r>
-      <w:r>
-        <w:rPr>
-          <w:sz w:val="20"/>
-        </w:rPr>
-        <w:t xml:space="preserve">пы, зачетной книжки     </w:t>
-      </w:r>
-      <w:r>
-        <w:rPr>
-          <w:sz w:val="20"/>
-        </w:rPr>
-        <w:t xml:space="preserve"> </w:t>
-      </w:r>
-      <w:r>
-        <w:rPr>
-          <w:sz w:val="20"/>
-        </w:rPr>
-        <w:t>подпис</w:t>
-      </w:r>
-      <w:r>
-        <w:rPr>
-          <w:sz w:val="20"/>
-        </w:rPr>
-        <w:t xml:space="preserve">ь, дата   </w:t>
-      </w:r>
-      <w:r>
-        <w:rPr>
-          <w:sz w:val="20"/>
-        </w:rPr>
-        <w:tab/>
-        <w:t xml:space="preserve">      </w:t>
-      </w:r>
-      <w:r>
-        <w:rPr>
-          <w:sz w:val="20"/>
-        </w:rPr>
-        <w:t>инициалы, фамилия</w:t>
-      </w:r>
-    </w:p>
+        <w:ind w:firstLine="0"/>
+      </w:pPr>
+    </w:p>
+    <w:tbl>
+      <w:tblPr>
+        <w:tblStyle w:val="ad"/>
+        <w:tblW w:w="9498" w:type="dxa"/>
+        <w:tblInd w:w="-5" w:type="dxa"/>
+        <w:tblBorders>
+          <w:top w:val="none" w:sz="0" w:space="0" w:color="auto"/>
+          <w:left w:val="none" w:sz="0" w:space="0" w:color="auto"/>
+          <w:bottom w:val="none" w:sz="0" w:space="0" w:color="auto"/>
+          <w:right w:val="none" w:sz="0" w:space="0" w:color="auto"/>
+          <w:insideH w:val="none" w:sz="0" w:space="0" w:color="auto"/>
+          <w:insideV w:val="none" w:sz="0" w:space="0" w:color="auto"/>
+        </w:tblBorders>
+        <w:tblLook w:val="04A0" w:firstRow="1" w:lastRow="0" w:firstColumn="1" w:lastColumn="0" w:noHBand="0" w:noVBand="1"/>
+      </w:tblPr>
+      <w:tblGrid>
+        <w:gridCol w:w="1999"/>
+        <w:gridCol w:w="269"/>
+        <w:gridCol w:w="3119"/>
+        <w:gridCol w:w="283"/>
+        <w:gridCol w:w="1423"/>
+        <w:gridCol w:w="283"/>
+        <w:gridCol w:w="2122"/>
+      </w:tblGrid>
+      <w:tr>
+        <w:tc>
+          <w:tcPr>
+            <w:tcW w:w="1999" w:type="dxa"/>
+          </w:tcPr>
+          <w:p>
+            <w:pPr>
+              <w:widowControl w:val="0"/>
+              <w:autoSpaceDE w:val="0"/>
+              <w:autoSpaceDN w:val="0"/>
+              <w:spacing w:line="240" w:lineRule="auto"/>
+              <w:ind w:firstLine="0"/>
+              <w:rPr>
+                <w:sz w:val="26"/>
+                <w:szCs w:val="26"/>
+              </w:rPr>
+            </w:pPr>
+            <w:r>
+              <w:rPr>
+                <w:sz w:val="26"/>
+                <w:szCs w:val="26"/>
+              </w:rPr>
+              <w:t>Преподаватель</w:t>
+            </w:r>
+          </w:p>
+        </w:tc>
+        <w:tc>
+          <w:tcPr>
+            <w:tcW w:w="269" w:type="dxa"/>
+          </w:tcPr>
+          <w:p>
+            <w:pPr>
+              <w:widowControl w:val="0"/>
+              <w:autoSpaceDE w:val="0"/>
+              <w:autoSpaceDN w:val="0"/>
+              <w:spacing w:line="240" w:lineRule="auto"/>
+              <w:ind w:firstLine="0"/>
+              <w:rPr>
+                <w:sz w:val="26"/>
+                <w:szCs w:val="26"/>
+              </w:rPr>
+            </w:pPr>
+          </w:p>
+        </w:tc>
+        <w:tc>
+          <w:tcPr>
+            <w:tcW w:w="3119" w:type="dxa"/>
+          </w:tcPr>
+          <w:p>
+            <w:pPr>
+              <w:widowControl w:val="0"/>
+              <w:autoSpaceDE w:val="0"/>
+              <w:autoSpaceDN w:val="0"/>
+              <w:spacing w:line="240" w:lineRule="auto"/>
+              <w:ind w:firstLine="0"/>
+              <w:rPr>
+                <w:sz w:val="26"/>
+                <w:szCs w:val="26"/>
+              </w:rPr>
+            </w:pPr>
+          </w:p>
+        </w:tc>
+        <w:tc>
+          <w:tcPr>
+            <w:tcW w:w="283" w:type="dxa"/>
+          </w:tcPr>
+          <w:p>
+            <w:pPr>
+              <w:widowControl w:val="0"/>
+              <w:autoSpaceDE w:val="0"/>
+              <w:autoSpaceDN w:val="0"/>
+              <w:spacing w:line="240" w:lineRule="auto"/>
+              <w:ind w:firstLine="0"/>
+              <w:rPr>
+                <w:sz w:val="26"/>
+                <w:szCs w:val="26"/>
+              </w:rPr>
+            </w:pPr>
+          </w:p>
+        </w:tc>
+        <w:tc>
+          <w:tcPr>
+            <w:tcW w:w="1423" w:type="dxa"/>
+            <w:tcBorders>
+              <w:bottom w:val="single" w:sz="4" w:space="0" w:color="auto"/>
+            </w:tcBorders>
+          </w:tcPr>
+          <w:p>
+            <w:pPr>
+              <w:widowControl w:val="0"/>
+              <w:autoSpaceDE w:val="0"/>
+              <w:autoSpaceDN w:val="0"/>
+              <w:spacing w:line="240" w:lineRule="auto"/>
+              <w:ind w:firstLine="0"/>
+              <w:rPr>
+                <w:sz w:val="26"/>
+                <w:szCs w:val="26"/>
+              </w:rPr>
+            </w:pPr>
+          </w:p>
+        </w:tc>
+        <w:tc>
+          <w:tcPr>
+            <w:tcW w:w="283" w:type="dxa"/>
+          </w:tcPr>
+          <w:p>
+            <w:pPr>
+              <w:widowControl w:val="0"/>
+              <w:autoSpaceDE w:val="0"/>
+              <w:autoSpaceDN w:val="0"/>
+              <w:spacing w:line="240" w:lineRule="auto"/>
+              <w:ind w:firstLine="0"/>
+              <w:rPr>
+                <w:sz w:val="26"/>
+                <w:szCs w:val="26"/>
+              </w:rPr>
+            </w:pPr>
+          </w:p>
+        </w:tc>
+        <w:tc>
+          <w:tcPr>
+            <w:tcW w:w="2122" w:type="dxa"/>
+            <w:tcBorders>
+              <w:bottom w:val="single" w:sz="4" w:space="0" w:color="auto"/>
+            </w:tcBorders>
+          </w:tcPr>
+          <w:p>
+            <w:pPr>
+              <w:widowControl w:val="0"/>
+              <w:autoSpaceDE w:val="0"/>
+              <w:autoSpaceDN w:val="0"/>
+              <w:spacing w:line="240" w:lineRule="auto"/>
+              <w:ind w:firstLine="0"/>
+              <w:rPr>
+                <w:sz w:val="26"/>
+                <w:szCs w:val="26"/>
+              </w:rPr>
+            </w:pPr>
+            <w:r>
+              <w:rPr>
+                <w:sz w:val="26"/>
+                <w:szCs w:val="26"/>
+              </w:rPr>
+              <w:t>П.В.Пересунько</w:t>
+            </w:r>
+          </w:p>
+        </w:tc>
+      </w:tr>
+      <w:tr>
+        <w:tc>
+          <w:tcPr>
+            <w:tcW w:w="1999" w:type="dxa"/>
+          </w:tcPr>
+          <w:p>
+            <w:pPr>
+              <w:widowControl w:val="0"/>
+              <w:autoSpaceDE w:val="0"/>
+              <w:autoSpaceDN w:val="0"/>
+              <w:ind w:firstLine="0"/>
+              <w:rPr>
+                <w:sz w:val="26"/>
+                <w:szCs w:val="26"/>
+              </w:rPr>
+            </w:pPr>
+          </w:p>
+        </w:tc>
+        <w:tc>
+          <w:tcPr>
+            <w:tcW w:w="269" w:type="dxa"/>
+          </w:tcPr>
+          <w:p>
+            <w:pPr>
+              <w:widowControl w:val="0"/>
+              <w:autoSpaceDE w:val="0"/>
+              <w:autoSpaceDN w:val="0"/>
+              <w:ind w:firstLine="0"/>
+              <w:rPr>
+                <w:sz w:val="26"/>
+                <w:szCs w:val="26"/>
+              </w:rPr>
+            </w:pPr>
+          </w:p>
+        </w:tc>
+        <w:tc>
+          <w:tcPr>
+            <w:tcW w:w="3119" w:type="dxa"/>
+          </w:tcPr>
+          <w:p>
+            <w:pPr>
+              <w:widowControl w:val="0"/>
+              <w:autoSpaceDE w:val="0"/>
+              <w:autoSpaceDN w:val="0"/>
+              <w:ind w:firstLine="0"/>
+              <w:rPr>
+                <w:sz w:val="26"/>
+                <w:szCs w:val="26"/>
+              </w:rPr>
+            </w:pPr>
+          </w:p>
+        </w:tc>
+        <w:tc>
+          <w:tcPr>
+            <w:tcW w:w="283" w:type="dxa"/>
+          </w:tcPr>
+          <w:p>
+            <w:pPr>
+              <w:widowControl w:val="0"/>
+              <w:autoSpaceDE w:val="0"/>
+              <w:autoSpaceDN w:val="0"/>
+              <w:ind w:firstLine="0"/>
+              <w:rPr>
+                <w:sz w:val="26"/>
+                <w:szCs w:val="26"/>
+              </w:rPr>
+            </w:pPr>
+          </w:p>
+        </w:tc>
+        <w:tc>
+          <w:tcPr>
+            <w:tcW w:w="1423" w:type="dxa"/>
+            <w:tcBorders>
+              <w:top w:val="single" w:sz="4" w:space="0" w:color="auto"/>
+            </w:tcBorders>
+          </w:tcPr>
+          <w:p>
+            <w:pPr>
+              <w:widowControl w:val="0"/>
+              <w:autoSpaceDE w:val="0"/>
+              <w:autoSpaceDN w:val="0"/>
+              <w:ind w:firstLine="0"/>
+              <w:rPr>
+                <w:sz w:val="26"/>
+                <w:szCs w:val="26"/>
+              </w:rPr>
+            </w:pPr>
+            <w:r>
+              <w:rPr>
+                <w:sz w:val="20"/>
+              </w:rPr>
+              <w:t>подпись,</w:t>
+            </w:r>
+            <w:r>
+              <w:rPr>
+                <w:sz w:val="20"/>
+              </w:rPr>
+              <w:t xml:space="preserve"> дата</w:t>
+            </w:r>
+          </w:p>
+        </w:tc>
+        <w:tc>
+          <w:tcPr>
+            <w:tcW w:w="283" w:type="dxa"/>
+          </w:tcPr>
+          <w:p>
+            <w:pPr>
+              <w:widowControl w:val="0"/>
+              <w:autoSpaceDE w:val="0"/>
+              <w:autoSpaceDN w:val="0"/>
+              <w:ind w:firstLine="0"/>
+              <w:rPr>
+                <w:sz w:val="26"/>
+                <w:szCs w:val="26"/>
+              </w:rPr>
+            </w:pPr>
+          </w:p>
+        </w:tc>
+        <w:tc>
+          <w:tcPr>
+            <w:tcW w:w="2122" w:type="dxa"/>
+            <w:tcBorders>
+              <w:top w:val="single" w:sz="4" w:space="0" w:color="auto"/>
+            </w:tcBorders>
+          </w:tcPr>
+          <w:p>
+            <w:pPr>
+              <w:widowControl w:val="0"/>
+              <w:autoSpaceDE w:val="0"/>
+              <w:autoSpaceDN w:val="0"/>
+              <w:ind w:firstLine="0"/>
+              <w:rPr>
+                <w:sz w:val="20"/>
+              </w:rPr>
+            </w:pPr>
+            <w:r>
+              <w:rPr>
+                <w:sz w:val="20"/>
+              </w:rPr>
+              <w:t>инициалы, фамилия</w:t>
+            </w:r>
+          </w:p>
+        </w:tc>
+      </w:tr>
+      <w:tr>
+        <w:tc>
+          <w:tcPr>
+            <w:tcW w:w="1999" w:type="dxa"/>
+          </w:tcPr>
+          <w:p>
+            <w:pPr>
+              <w:widowControl w:val="0"/>
+              <w:autoSpaceDE w:val="0"/>
+              <w:autoSpaceDN w:val="0"/>
+              <w:spacing w:line="240" w:lineRule="auto"/>
+              <w:ind w:firstLine="0"/>
+              <w:rPr>
+                <w:sz w:val="26"/>
+                <w:szCs w:val="26"/>
+              </w:rPr>
+            </w:pPr>
+            <w:r>
+              <w:rPr>
+                <w:sz w:val="26"/>
+                <w:szCs w:val="26"/>
+              </w:rPr>
+              <w:t>Студент</w:t>
+            </w:r>
+          </w:p>
+        </w:tc>
+        <w:tc>
+          <w:tcPr>
+            <w:tcW w:w="269" w:type="dxa"/>
+          </w:tcPr>
+          <w:p>
+            <w:pPr>
+              <w:widowControl w:val="0"/>
+              <w:autoSpaceDE w:val="0"/>
+              <w:autoSpaceDN w:val="0"/>
+              <w:spacing w:line="240" w:lineRule="auto"/>
+              <w:ind w:firstLine="0"/>
+              <w:rPr>
+                <w:sz w:val="26"/>
+                <w:szCs w:val="26"/>
+              </w:rPr>
+            </w:pPr>
+          </w:p>
+        </w:tc>
+        <w:tc>
+          <w:tcPr>
+            <w:tcW w:w="3119" w:type="dxa"/>
+            <w:tcBorders>
+              <w:bottom w:val="single" w:sz="4" w:space="0" w:color="auto"/>
+            </w:tcBorders>
+          </w:tcPr>
+          <w:p>
+            <w:pPr>
+              <w:widowControl w:val="0"/>
+              <w:autoSpaceDE w:val="0"/>
+              <w:autoSpaceDN w:val="0"/>
+              <w:spacing w:line="240" w:lineRule="auto"/>
+              <w:ind w:firstLine="0"/>
+              <w:jc w:val="center"/>
+              <w:rPr>
+                <w:sz w:val="26"/>
+                <w:szCs w:val="26"/>
+              </w:rPr>
+            </w:pPr>
+            <w:r>
+              <w:rPr>
+                <w:sz w:val="26"/>
+                <w:szCs w:val="26"/>
+              </w:rPr>
+              <w:t>КИ19-16/2б</w:t>
+            </w:r>
+          </w:p>
+        </w:tc>
+        <w:tc>
+          <w:tcPr>
+            <w:tcW w:w="283" w:type="dxa"/>
+          </w:tcPr>
+          <w:p>
+            <w:pPr>
+              <w:widowControl w:val="0"/>
+              <w:autoSpaceDE w:val="0"/>
+              <w:autoSpaceDN w:val="0"/>
+              <w:spacing w:line="240" w:lineRule="auto"/>
+              <w:ind w:firstLine="0"/>
+              <w:rPr>
+                <w:sz w:val="26"/>
+                <w:szCs w:val="26"/>
+              </w:rPr>
+            </w:pPr>
+          </w:p>
+        </w:tc>
+        <w:tc>
+          <w:tcPr>
+            <w:tcW w:w="1423" w:type="dxa"/>
+            <w:tcBorders>
+              <w:bottom w:val="single" w:sz="4" w:space="0" w:color="auto"/>
+            </w:tcBorders>
+          </w:tcPr>
+          <w:p>
+            <w:pPr>
+              <w:widowControl w:val="0"/>
+              <w:autoSpaceDE w:val="0"/>
+              <w:autoSpaceDN w:val="0"/>
+              <w:spacing w:line="240" w:lineRule="auto"/>
+              <w:ind w:firstLine="0"/>
+              <w:rPr>
+                <w:sz w:val="26"/>
+                <w:szCs w:val="26"/>
+              </w:rPr>
+            </w:pPr>
+          </w:p>
+        </w:tc>
+        <w:tc>
+          <w:tcPr>
+            <w:tcW w:w="283" w:type="dxa"/>
+          </w:tcPr>
+          <w:p>
+            <w:pPr>
+              <w:widowControl w:val="0"/>
+              <w:autoSpaceDE w:val="0"/>
+              <w:autoSpaceDN w:val="0"/>
+              <w:spacing w:line="240" w:lineRule="auto"/>
+              <w:ind w:firstLine="0"/>
+              <w:rPr>
+                <w:sz w:val="26"/>
+                <w:szCs w:val="26"/>
+              </w:rPr>
+            </w:pPr>
+          </w:p>
+        </w:tc>
+        <w:tc>
+          <w:tcPr>
+            <w:tcW w:w="2122" w:type="dxa"/>
+            <w:tcBorders>
+              <w:bottom w:val="single" w:sz="4" w:space="0" w:color="auto"/>
+            </w:tcBorders>
+          </w:tcPr>
+          <w:p>
+            <w:pPr>
+              <w:widowControl w:val="0"/>
+              <w:autoSpaceDE w:val="0"/>
+              <w:autoSpaceDN w:val="0"/>
+              <w:spacing w:line="240" w:lineRule="auto"/>
+              <w:ind w:firstLine="0"/>
+              <w:jc w:val="left"/>
+              <w:rPr>
+                <w:sz w:val="26"/>
+                <w:szCs w:val="26"/>
+              </w:rPr>
+            </w:pPr>
+            <w:r>
+              <w:rPr>
+                <w:sz w:val="26"/>
+                <w:szCs w:val="26"/>
+              </w:rPr>
+              <w:t>С.Е.Шпаков</w:t>
+            </w:r>
+          </w:p>
+        </w:tc>
+      </w:tr>
+      <w:tr>
+        <w:tc>
+          <w:tcPr>
+            <w:tcW w:w="1999" w:type="dxa"/>
+          </w:tcPr>
+          <w:p>
+            <w:pPr>
+              <w:widowControl w:val="0"/>
+              <w:autoSpaceDE w:val="0"/>
+              <w:autoSpaceDN w:val="0"/>
+              <w:ind w:firstLine="0"/>
+              <w:rPr>
+                <w:sz w:val="26"/>
+                <w:szCs w:val="26"/>
+              </w:rPr>
+            </w:pPr>
+          </w:p>
+        </w:tc>
+        <w:tc>
+          <w:tcPr>
+            <w:tcW w:w="269" w:type="dxa"/>
+          </w:tcPr>
+          <w:p>
+            <w:pPr>
+              <w:widowControl w:val="0"/>
+              <w:autoSpaceDE w:val="0"/>
+              <w:autoSpaceDN w:val="0"/>
+              <w:ind w:firstLine="0"/>
+              <w:rPr>
+                <w:sz w:val="26"/>
+                <w:szCs w:val="26"/>
+              </w:rPr>
+            </w:pPr>
+          </w:p>
+        </w:tc>
+        <w:tc>
+          <w:tcPr>
+            <w:tcW w:w="3119" w:type="dxa"/>
+            <w:tcBorders>
+              <w:top w:val="single" w:sz="4" w:space="0" w:color="auto"/>
+            </w:tcBorders>
+          </w:tcPr>
+          <w:p>
+            <w:pPr>
+              <w:widowControl w:val="0"/>
+              <w:autoSpaceDE w:val="0"/>
+              <w:autoSpaceDN w:val="0"/>
+              <w:ind w:firstLine="0"/>
+              <w:rPr>
+                <w:sz w:val="20"/>
+              </w:rPr>
+            </w:pPr>
+            <w:r>
+              <w:rPr>
+                <w:sz w:val="20"/>
+              </w:rPr>
+              <w:t>номер группы</w:t>
+            </w:r>
+            <w:r>
+              <w:rPr>
+                <w:sz w:val="20"/>
+              </w:rPr>
+              <w:t>, зачетной книжки</w:t>
+            </w:r>
+          </w:p>
+        </w:tc>
+        <w:tc>
+          <w:tcPr>
+            <w:tcW w:w="283" w:type="dxa"/>
+          </w:tcPr>
+          <w:p>
+            <w:pPr>
+              <w:widowControl w:val="0"/>
+              <w:autoSpaceDE w:val="0"/>
+              <w:autoSpaceDN w:val="0"/>
+              <w:ind w:firstLine="0"/>
+              <w:rPr>
+                <w:sz w:val="26"/>
+                <w:szCs w:val="26"/>
+              </w:rPr>
+            </w:pPr>
+          </w:p>
+        </w:tc>
+        <w:tc>
+          <w:tcPr>
+            <w:tcW w:w="1423" w:type="dxa"/>
+            <w:tcBorders>
+              <w:top w:val="single" w:sz="4" w:space="0" w:color="auto"/>
+            </w:tcBorders>
+          </w:tcPr>
+          <w:p>
+            <w:pPr>
+              <w:widowControl w:val="0"/>
+              <w:autoSpaceDE w:val="0"/>
+              <w:autoSpaceDN w:val="0"/>
+              <w:ind w:firstLine="0"/>
+              <w:rPr>
+                <w:sz w:val="20"/>
+              </w:rPr>
+            </w:pPr>
+            <w:r>
+              <w:rPr>
+                <w:sz w:val="20"/>
+              </w:rPr>
+              <w:t>подпись,</w:t>
+            </w:r>
+            <w:r>
+              <w:rPr>
+                <w:sz w:val="20"/>
+              </w:rPr>
+              <w:t xml:space="preserve"> дата</w:t>
+            </w:r>
+          </w:p>
+        </w:tc>
+        <w:tc>
+          <w:tcPr>
+            <w:tcW w:w="283" w:type="dxa"/>
+          </w:tcPr>
+          <w:p>
+            <w:pPr>
+              <w:widowControl w:val="0"/>
+              <w:autoSpaceDE w:val="0"/>
+              <w:autoSpaceDN w:val="0"/>
+              <w:ind w:firstLine="0"/>
+              <w:rPr>
+                <w:sz w:val="26"/>
+                <w:szCs w:val="26"/>
+              </w:rPr>
+            </w:pPr>
+          </w:p>
+        </w:tc>
+        <w:tc>
+          <w:tcPr>
+            <w:tcW w:w="2122" w:type="dxa"/>
+            <w:tcBorders>
+              <w:top w:val="single" w:sz="4" w:space="0" w:color="auto"/>
+            </w:tcBorders>
+          </w:tcPr>
+          <w:p>
+            <w:pPr>
+              <w:widowControl w:val="0"/>
+              <w:autoSpaceDE w:val="0"/>
+              <w:autoSpaceDN w:val="0"/>
+              <w:ind w:firstLine="0"/>
+              <w:rPr>
+                <w:sz w:val="26"/>
+                <w:szCs w:val="26"/>
+              </w:rPr>
+            </w:pPr>
+            <w:r>
+              <w:rPr>
+                <w:sz w:val="20"/>
+              </w:rPr>
+              <w:t>инициалы, фамилия</w:t>
+            </w:r>
+          </w:p>
+        </w:tc>
+      </w:tr>
+    </w:tbl>
     <w:p>
       <w:pPr>
         <w:widowControl w:val="0"/>
@@ -650,6 +958,22 @@
         <w:autoSpaceDE w:val="0"/>
         <w:autoSpaceDN w:val="0"/>
         <w:jc w:val="center"/>
+      </w:pPr>
+    </w:p>
+    <w:p>
+      <w:pPr>
+        <w:widowControl w:val="0"/>
+        <w:autoSpaceDE w:val="0"/>
+        <w:autoSpaceDN w:val="0"/>
+        <w:ind w:firstLine="0"/>
+      </w:pPr>
+    </w:p>
+    <w:p>
+      <w:pPr>
+        <w:widowControl w:val="0"/>
+        <w:autoSpaceDE w:val="0"/>
+        <w:autoSpaceDN w:val="0"/>
+        <w:ind w:firstLine="0"/>
       </w:pPr>
     </w:p>
     <w:p>
@@ -707,6 +1031,12 @@
     </w:p>
     <w:sdt>
       <w:sdtPr>
+        <w:rPr>
+          <w:rFonts w:eastAsia="Times New Roman" w:cs="Times New Roman"/>
+          <w:b w:val="0"/>
+          <w:color w:val="auto"/>
+          <w:szCs w:val="20"/>
+        </w:rPr>
         <w:id w:val="-1183965650"/>
         <w:docPartObj>
           <w:docPartGallery w:val="Table of Contents"/>
@@ -715,10 +1045,7 @@
       </w:sdtPr>
       <w:sdtEndPr>
         <w:rPr>
-          <w:rFonts w:eastAsia="Times New Roman" w:cs="Times New Roman"/>
           <w:bCs/>
-          <w:color w:val="auto"/>
-          <w:szCs w:val="20"/>
         </w:rPr>
       </w:sdtEndPr>
       <w:sdtContent>
@@ -824,6 +1151,15 @@
               <w:szCs w:val="22"/>
             </w:rPr>
           </w:pPr>
+          <w:r>
+            <w:t xml:space="preserve">  </w:t>
+          </w:r>
+          <w:r>
+            <w:t xml:space="preserve"> </w:t>
+          </w:r>
+          <w:r>
+            <w:t xml:space="preserve"> </w:t>
+          </w:r>
           <w:hyperlink w:anchor="_Toc20396034" w:history="1">
             <w:r>
               <w:rPr>
@@ -896,6 +1232,15 @@
               <w:szCs w:val="22"/>
             </w:rPr>
           </w:pPr>
+          <w:r>
+            <w:t xml:space="preserve">  </w:t>
+          </w:r>
+          <w:r>
+            <w:t xml:space="preserve"> </w:t>
+          </w:r>
+          <w:r>
+            <w:t xml:space="preserve"> </w:t>
+          </w:r>
           <w:hyperlink w:anchor="_Toc20396035" w:history="1">
             <w:r>
               <w:rPr>
@@ -1476,9 +1821,6 @@
         <w:t>[1]</w:t>
       </w:r>
       <w:r>
-        <w:tab/>
-      </w:r>
-      <w:r>
         <w:t>.</w:t>
       </w:r>
     </w:p>
@@ -1610,8 +1952,11 @@
         <w:t>еобходимо написать программу, которая вычисляет квадрат косинуса введенного с клавиатуры угла.</w:t>
       </w:r>
     </w:p>
-    <w:p/>
-    <w:p>
+    <w:p>
+      <w:pPr>
+        <w:spacing w:before="240" w:after="240"/>
+        <w:contextualSpacing w:val="0"/>
+      </w:pPr>
       <w:r>
         <w:rPr>
           <w:i/>
@@ -1646,6 +1991,12 @@
         <w:t>α</w:t>
       </w:r>
       <w:r>
+        <w:rPr>
+          <w:i/>
+        </w:rPr>
+        <w:t>,</w:t>
+      </w:r>
+      <w:r>
         <w:tab/>
       </w:r>
       <w:r>
@@ -1680,7 +2031,6 @@
         <w:t>1)</w:t>
       </w:r>
     </w:p>
-    <w:p/>
     <w:p>
       <w:pPr>
         <w:ind w:firstLine="0"/>
@@ -1694,7 +2044,14 @@
           <w:rFonts w:eastAsiaTheme="minorEastAsia"/>
           <w:lang w:eastAsia="ja-JP"/>
         </w:rPr>
-        <w:t xml:space="preserve">Где </w:t>
+        <w:t>г</w:t>
+      </w:r>
+      <w:r>
+        <w:rPr>
+          <w:rFonts w:eastAsiaTheme="minorEastAsia"/>
+          <w:lang w:eastAsia="ja-JP"/>
+        </w:rPr>
+        <w:t xml:space="preserve">де </w:t>
       </w:r>
       <w:r>
         <w:rPr>
@@ -1731,124 +2088,124 @@
           <w:rFonts w:eastAsiaTheme="minorEastAsia"/>
           <w:lang w:eastAsia="ja-JP"/>
         </w:rPr>
+        <w:t xml:space="preserve">       </w:t>
+      </w:r>
+      <w:proofErr w:type="gramStart"/>
+      <w:r>
+        <w:rPr>
+          <w:lang w:val="en-US"/>
+        </w:rPr>
+        <w:t>α</w:t>
+      </w:r>
+      <w:r>
+        <w:t xml:space="preserve">  </w:t>
+      </w:r>
+      <w:r>
+        <w:rPr>
+          <w:rFonts w:eastAsiaTheme="minorEastAsia"/>
+          <w:lang w:eastAsia="ja-JP"/>
+        </w:rPr>
+        <w:t>–</w:t>
+      </w:r>
+      <w:proofErr w:type="gramEnd"/>
+      <w:r>
+        <w:t xml:space="preserve"> </w:t>
+      </w:r>
+      <w:r>
+        <w:t>Угол в градусах, который вводится с клавиатуры</w:t>
+      </w:r>
+    </w:p>
+    <w:p>
+      <w:pPr>
+        <w:pStyle w:val="1"/>
+      </w:pPr>
+      <w:bookmarkStart w:id="4" w:name="_Toc20396037"/>
+      <w:r>
         <w:lastRenderedPageBreak/>
-        <w:t xml:space="preserve">       </w:t>
-      </w:r>
-      <w:proofErr w:type="gramStart"/>
-      <w:r>
-        <w:rPr>
-          <w:lang w:val="en-US"/>
-        </w:rPr>
-        <w:t>α</w:t>
-      </w:r>
-      <w:r>
-        <w:t xml:space="preserve">  </w:t>
-      </w:r>
-      <w:r>
-        <w:rPr>
-          <w:rFonts w:eastAsiaTheme="minorEastAsia"/>
-          <w:lang w:eastAsia="ja-JP"/>
-        </w:rPr>
-        <w:t>–</w:t>
-      </w:r>
-      <w:proofErr w:type="gramEnd"/>
-      <w:r>
+        <w:t>3 Ход выполнения</w:t>
+      </w:r>
+      <w:bookmarkEnd w:id="4"/>
+    </w:p>
+    <w:p>
+      <w:pPr>
+        <w:pStyle w:val="2"/>
+      </w:pPr>
+      <w:bookmarkStart w:id="5" w:name="_Toc20396038"/>
+      <w:r>
+        <w:t>3.1 Составление стилей</w:t>
+      </w:r>
+      <w:bookmarkEnd w:id="5"/>
+    </w:p>
+    <w:p>
+      <w:pPr>
+        <w:rPr>
+          <w:rFonts w:eastAsiaTheme="minorEastAsia"/>
+          <w:lang w:eastAsia="ja-JP"/>
+        </w:rPr>
+      </w:pPr>
+      <w:r>
+        <w:t>Стили используются для упрощения работы с документом. Их</w:t>
+      </w:r>
+      <w:r>
+        <w:t xml:space="preserve"> настройка </w:t>
+      </w:r>
+      <w:r>
+        <w:rPr>
+          <w:rStyle w:val="a6"/>
+        </w:rPr>
+        <w:t xml:space="preserve">может быть выполнена не только в </w:t>
+      </w:r>
+      <w:proofErr w:type="spellStart"/>
+      <w:r>
+        <w:rPr>
+          <w:rStyle w:val="a6"/>
+        </w:rPr>
+        <w:t>Word</w:t>
+      </w:r>
+      <w:proofErr w:type="spellEnd"/>
+      <w:r>
+        <w:rPr>
+          <w:rStyle w:val="a6"/>
+        </w:rPr>
         <w:t xml:space="preserve"> </w:t>
       </w:r>
       <w:r>
-        <w:t>Угол в градусах, который вводится с клавиатуры</w:t>
-      </w:r>
-    </w:p>
-    <w:p>
-      <w:pPr>
-        <w:pStyle w:val="1"/>
-      </w:pPr>
-      <w:bookmarkStart w:id="4" w:name="_Toc20396037"/>
-      <w:r>
-        <w:t>3 Ход выполнения</w:t>
-      </w:r>
-      <w:bookmarkEnd w:id="4"/>
-    </w:p>
-    <w:p>
-      <w:pPr>
-        <w:pStyle w:val="2"/>
-      </w:pPr>
-      <w:bookmarkStart w:id="5" w:name="_Toc20396038"/>
-      <w:r>
-        <w:t>3.1 Составление стилей</w:t>
-      </w:r>
-      <w:bookmarkEnd w:id="5"/>
-    </w:p>
-    <w:p>
-      <w:pPr>
-        <w:rPr>
-          <w:rFonts w:eastAsiaTheme="minorEastAsia"/>
-          <w:lang w:eastAsia="ja-JP"/>
-        </w:rPr>
-      </w:pPr>
-      <w:r>
-        <w:t>Стили используются для упрощения работы с документом. Их</w:t>
-      </w:r>
-      <w:r>
-        <w:t xml:space="preserve"> настройка </w:t>
-      </w:r>
-      <w:r>
         <w:rPr>
           <w:rStyle w:val="a6"/>
-        </w:rPr>
-        <w:t xml:space="preserve">может быть выполнена не только в </w:t>
+          <w:rFonts w:eastAsiaTheme="minorEastAsia"/>
+        </w:rPr>
+        <w:t xml:space="preserve">от </w:t>
       </w:r>
       <w:proofErr w:type="spellStart"/>
       <w:r>
         <w:rPr>
           <w:rStyle w:val="a6"/>
-        </w:rPr>
-        <w:t>Word</w:t>
+          <w:rFonts w:eastAsiaTheme="minorEastAsia"/>
+        </w:rPr>
+        <w:t>Microsoft</w:t>
       </w:r>
       <w:proofErr w:type="spellEnd"/>
       <w:r>
         <w:rPr>
           <w:rStyle w:val="a6"/>
+          <w:rFonts w:eastAsiaTheme="minorEastAsia"/>
         </w:rPr>
         <w:t xml:space="preserve"> </w:t>
       </w:r>
+      <w:proofErr w:type="spellStart"/>
       <w:r>
         <w:rPr>
           <w:rStyle w:val="a6"/>
           <w:rFonts w:eastAsiaTheme="minorEastAsia"/>
         </w:rPr>
-        <w:t xml:space="preserve">от </w:t>
-      </w:r>
-      <w:proofErr w:type="spellStart"/>
+        <w:t>Office</w:t>
+      </w:r>
+      <w:proofErr w:type="spellEnd"/>
       <w:r>
         <w:rPr>
           <w:rStyle w:val="a6"/>
           <w:rFonts w:eastAsiaTheme="minorEastAsia"/>
         </w:rPr>
-        <w:t>Microsoft</w:t>
-      </w:r>
-      <w:proofErr w:type="spellEnd"/>
-      <w:r>
-        <w:rPr>
-          <w:rStyle w:val="a6"/>
-          <w:rFonts w:eastAsiaTheme="minorEastAsia"/>
-        </w:rPr>
-        <w:t xml:space="preserve"> </w:t>
-      </w:r>
-      <w:proofErr w:type="spellStart"/>
-      <w:r>
-        <w:rPr>
-          <w:rStyle w:val="a6"/>
-          <w:rFonts w:eastAsiaTheme="minorEastAsia"/>
-        </w:rPr>
-        <w:t>Office</w:t>
-      </w:r>
-      <w:proofErr w:type="spellEnd"/>
-      <w:r>
-        <w:rPr>
-          <w:rStyle w:val="a6"/>
-          <w:rFonts w:eastAsiaTheme="minorEastAsia"/>
-        </w:rPr>
         <w:t>, но и в любых</w:t>
       </w:r>
       <w:r>
@@ -1861,30 +2218,52 @@
     </w:p>
     <w:p>
       <w:pPr>
-        <w:rPr>
-          <w:rFonts w:eastAsiaTheme="minorEastAsia"/>
-          <w:lang w:eastAsia="ja-JP"/>
-        </w:rPr>
-      </w:pPr>
-      <w:r>
-        <w:rPr>
-          <w:rFonts w:eastAsiaTheme="minorEastAsia"/>
-          <w:lang w:eastAsia="ja-JP"/>
-        </w:rPr>
-        <w:t xml:space="preserve">Для настройки необходимо нажать на нужный стиль (рис.1) правой кнопкой мыши и выбрать функцию «Изменить». </w:t>
-      </w:r>
-    </w:p>
-    <w:p>
-      <w:pPr>
-        <w:rPr>
-          <w:rFonts w:eastAsiaTheme="minorEastAsia"/>
-          <w:lang w:eastAsia="ja-JP"/>
-        </w:rPr>
-      </w:pPr>
-    </w:p>
-    <w:p>
-      <w:pPr>
-        <w:spacing w:line="240" w:lineRule="auto"/>
+        <w:spacing w:after="240"/>
+        <w:contextualSpacing w:val="0"/>
+        <w:rPr>
+          <w:rFonts w:eastAsiaTheme="minorEastAsia"/>
+          <w:lang w:eastAsia="ja-JP"/>
+        </w:rPr>
+      </w:pPr>
+      <w:r>
+        <w:rPr>
+          <w:rFonts w:eastAsiaTheme="minorEastAsia"/>
+          <w:lang w:eastAsia="ja-JP"/>
+        </w:rPr>
+        <w:t>Для настройки необ</w:t>
+      </w:r>
+      <w:r>
+        <w:rPr>
+          <w:rFonts w:eastAsiaTheme="minorEastAsia"/>
+          <w:lang w:eastAsia="ja-JP"/>
+        </w:rPr>
+        <w:t>ходимо нажать на нужный стиль (Р</w:t>
+      </w:r>
+      <w:r>
+        <w:rPr>
+          <w:rFonts w:eastAsiaTheme="minorEastAsia"/>
+          <w:lang w:eastAsia="ja-JP"/>
+        </w:rPr>
+        <w:t>ис</w:t>
+      </w:r>
+      <w:r>
+        <w:rPr>
+          <w:rFonts w:eastAsiaTheme="minorEastAsia"/>
+          <w:lang w:eastAsia="ja-JP"/>
+        </w:rPr>
+        <w:t xml:space="preserve">унок </w:t>
+      </w:r>
+      <w:r>
+        <w:rPr>
+          <w:rFonts w:eastAsiaTheme="minorEastAsia"/>
+          <w:lang w:eastAsia="ja-JP"/>
+        </w:rPr>
+        <w:t xml:space="preserve">1) правой кнопкой мыши и выбрать функцию «Изменить». </w:t>
+      </w:r>
+    </w:p>
+    <w:p>
+      <w:pPr>
+        <w:spacing w:before="240" w:line="240" w:lineRule="auto"/>
         <w:rPr>
           <w:rFonts w:eastAsiaTheme="minorEastAsia"/>
           <w:lang w:eastAsia="ja-JP"/>
@@ -1965,6 +2344,11 @@
     </w:p>
     <w:p>
       <w:pPr>
+        <w:tabs>
+          <w:tab w:val="left" w:pos="5812"/>
+        </w:tabs>
+        <w:spacing w:after="240"/>
+        <w:contextualSpacing w:val="0"/>
         <w:rPr>
           <w:rFonts w:eastAsiaTheme="minorEastAsia"/>
         </w:rPr>
@@ -1981,13 +2365,6 @@
         </w:rPr>
         <w:t>.</w:t>
       </w:r>
-    </w:p>
-    <w:p>
-      <w:pPr>
-        <w:rPr>
-          <w:rFonts w:eastAsiaTheme="minorEastAsia"/>
-        </w:rPr>
-      </w:pPr>
     </w:p>
     <w:p>
       <w:pPr>
@@ -2055,7 +2432,7 @@
     </w:p>
     <w:p>
       <w:pPr>
-        <w:spacing w:before="240" w:after="240" w:line="240" w:lineRule="auto"/>
+        <w:spacing w:before="240" w:after="360" w:line="240" w:lineRule="auto"/>
         <w:contextualSpacing w:val="0"/>
         <w:jc w:val="center"/>
       </w:pPr>
@@ -2177,11 +2554,6 @@
     </w:p>
     <w:p>
       <w:pPr>
-        <w:pStyle w:val="a5"/>
-      </w:pPr>
-    </w:p>
-    <w:p>
-      <w:pPr>
         <w:pStyle w:val="2"/>
       </w:pPr>
       <w:bookmarkStart w:id="6" w:name="_Toc20396039"/>
@@ -2222,15 +2594,7 @@
           <w:rFonts w:eastAsiaTheme="minorEastAsia"/>
           <w:lang w:eastAsia="ja-JP"/>
         </w:rPr>
-        <w:t xml:space="preserve"> импортируются функция вычисления косинуса (которая берёт угол в радианах) и функция перевода угла из градусов в радианы. Проверка ввода осуществляется с </w:t>
-      </w:r>
-      <w:r>
-        <w:rPr>
-          <w:rFonts w:eastAsiaTheme="minorEastAsia"/>
-          <w:lang w:eastAsia="ja-JP"/>
-        </w:rPr>
-        <w:lastRenderedPageBreak/>
-        <w:t>помощью обработчика исключ</w:t>
+        <w:t xml:space="preserve"> импортируются функция вычисления косинуса (которая берёт угол в радианах) и функция перевода угла из градусов в радианы. Проверка ввода осуществляется с помощью обработчика исключ</w:t>
       </w:r>
       <w:r>
         <w:rPr>
@@ -2244,7 +2608,35 @@
           <w:rFonts w:eastAsiaTheme="minorEastAsia"/>
           <w:lang w:eastAsia="ja-JP"/>
         </w:rPr>
-        <w:t xml:space="preserve"> верного ввода программа выводит ответ.</w:t>
+        <w:t xml:space="preserve"> верного ввода программа выводит ответ</w:t>
+      </w:r>
+      <w:r>
+        <w:rPr>
+          <w:rFonts w:eastAsiaTheme="minorEastAsia"/>
+          <w:lang w:eastAsia="ja-JP"/>
+        </w:rPr>
+        <w:t xml:space="preserve"> (</w:t>
+      </w:r>
+      <w:r>
+        <w:rPr>
+          <w:rFonts w:eastAsiaTheme="minorEastAsia"/>
+          <w:lang w:eastAsia="ja-JP"/>
+        </w:rPr>
+        <w:t>Л</w:t>
+      </w:r>
+      <w:r>
+        <w:rPr>
+          <w:rFonts w:eastAsiaTheme="minorEastAsia"/>
+          <w:lang w:eastAsia="ja-JP"/>
+        </w:rPr>
+        <w:t>истинг 1)</w:t>
+      </w:r>
+      <w:r>
+        <w:rPr>
+          <w:rFonts w:eastAsiaTheme="minorEastAsia"/>
+          <w:lang w:eastAsia="ja-JP"/>
+        </w:rPr>
+        <w:t>.</w:t>
       </w:r>
     </w:p>
     <w:p>
@@ -2478,6 +2870,7 @@
     <w:p>
       <w:pPr>
         <w:pStyle w:val="a3"/>
+        <w:spacing w:after="360"/>
         <w:rPr>
           <w:lang w:val="en-US" w:eastAsia="ja-JP"/>
         </w:rPr>
@@ -2492,51 +2885,52 @@
     <w:p>
       <w:pPr>
         <w:pStyle w:val="a3"/>
-        <w:rPr>
-          <w:lang w:eastAsia="ja-JP"/>
-        </w:rPr>
-      </w:pPr>
-      <w:proofErr w:type="spellStart"/>
-      <w:r>
-        <w:rPr>
-          <w:lang w:eastAsia="ja-JP"/>
+        <w:spacing w:after="360"/>
+        <w:rPr>
+          <w:lang w:eastAsia="ja-JP"/>
+        </w:rPr>
+      </w:pPr>
+      <w:r>
+        <w:rPr>
+          <w:lang w:val="en-US" w:eastAsia="ja-JP"/>
         </w:rPr>
         <w:t>print</w:t>
       </w:r>
-      <w:proofErr w:type="spellEnd"/>
       <w:r>
         <w:rPr>
           <w:lang w:eastAsia="ja-JP"/>
         </w:rPr>
         <w:t>(</w:t>
       </w:r>
-      <w:proofErr w:type="spellStart"/>
-      <w:r>
-        <w:rPr>
-          <w:lang w:eastAsia="ja-JP"/>
+      <w:r>
+        <w:rPr>
+          <w:lang w:val="en-US" w:eastAsia="ja-JP"/>
         </w:rPr>
         <w:t>cos</w:t>
       </w:r>
-      <w:proofErr w:type="spellEnd"/>
       <w:r>
         <w:rPr>
           <w:lang w:eastAsia="ja-JP"/>
         </w:rPr>
         <w:t>(</w:t>
       </w:r>
-      <w:proofErr w:type="spellStart"/>
-      <w:r>
-        <w:rPr>
-          <w:lang w:eastAsia="ja-JP"/>
+      <w:r>
+        <w:rPr>
+          <w:lang w:val="en-US" w:eastAsia="ja-JP"/>
         </w:rPr>
         <w:t>degrees</w:t>
       </w:r>
-      <w:proofErr w:type="spellEnd"/>
-      <w:r>
-        <w:rPr>
-          <w:lang w:eastAsia="ja-JP"/>
-        </w:rPr>
-        <w:t>(a</w:t>
+      <w:r>
+        <w:rPr>
+          <w:lang w:eastAsia="ja-JP"/>
+        </w:rPr>
+        <w:t>(</w:t>
+      </w:r>
+      <w:r>
+        <w:rPr>
+          <w:lang w:val="en-US" w:eastAsia="ja-JP"/>
+        </w:rPr>
+        <w:t>a</w:t>
       </w:r>
       <w:proofErr w:type="gramStart"/>
       <w:r>
@@ -2552,6 +2946,8 @@
         </w:rPr>
         <w:t>*2)</w:t>
       </w:r>
+      <w:bookmarkStart w:id="7" w:name="_GoBack"/>
+      <w:bookmarkEnd w:id="7"/>
     </w:p>
     <w:p>
       <w:pPr>
@@ -2560,14 +2956,20 @@
           <w:lang w:eastAsia="ja-JP"/>
         </w:rPr>
       </w:pPr>
-      <w:bookmarkStart w:id="7" w:name="_Toc20396040"/>
-      <w:r>
-        <w:rPr>
-          <w:lang w:eastAsia="ja-JP"/>
-        </w:rPr>
-        <w:t>4 Выводы</w:t>
-      </w:r>
-      <w:bookmarkEnd w:id="7"/>
+      <w:bookmarkStart w:id="8" w:name="_Toc20396040"/>
+      <w:r>
+        <w:rPr>
+          <w:lang w:eastAsia="ja-JP"/>
+        </w:rPr>
+        <w:t xml:space="preserve">4 </w:t>
+      </w:r>
+      <w:r>
+        <w:rPr>
+          <w:lang w:eastAsia="ja-JP"/>
+        </w:rPr>
+        <w:t>Выводы</w:t>
+      </w:r>
+      <w:bookmarkEnd w:id="8"/>
     </w:p>
     <w:p>
       <w:pPr>
@@ -2633,7 +3035,7 @@
           <w:lang w:eastAsia="ja-JP"/>
         </w:rPr>
       </w:pPr>
-      <w:bookmarkStart w:id="8" w:name="_Toc20396041"/>
+      <w:bookmarkStart w:id="9" w:name="_Toc20396041"/>
       <w:r>
         <w:rPr>
           <w:lang w:eastAsia="ja-JP"/>
@@ -2641,7 +3043,7 @@
         <w:lastRenderedPageBreak/>
         <w:t>СПИСОК ИСПОЛЬЗУЕМЫХ ИСТОЧНИКОВ</w:t>
       </w:r>
-      <w:bookmarkEnd w:id="8"/>
+      <w:bookmarkEnd w:id="9"/>
     </w:p>
     <w:p>
       <w:pPr>
@@ -2744,17 +3146,36 @@
           <w:rFonts w:eastAsiaTheme="minorEastAsia"/>
           <w:lang w:eastAsia="ja-JP"/>
         </w:rPr>
-        <w:t>. 30.12.</w:t>
-      </w:r>
-      <w:bookmarkStart w:id="9" w:name="_GoBack"/>
-      <w:r>
-        <w:rPr>
-          <w:rFonts w:eastAsiaTheme="minorEastAsia"/>
-          <w:lang w:eastAsia="ja-JP"/>
-        </w:rPr>
-        <w:t>2013</w:t>
-      </w:r>
-      <w:bookmarkEnd w:id="9"/>
+        <w:t>. 09</w:t>
+      </w:r>
+      <w:r>
+        <w:rPr>
+          <w:rFonts w:eastAsiaTheme="minorEastAsia"/>
+          <w:lang w:eastAsia="ja-JP"/>
+        </w:rPr>
+        <w:t>.</w:t>
+      </w:r>
+      <w:r>
+        <w:rPr>
+          <w:rFonts w:eastAsiaTheme="minorEastAsia"/>
+          <w:lang w:eastAsia="ja-JP"/>
+        </w:rPr>
+        <w:t>0</w:t>
+      </w:r>
+      <w:r>
+        <w:rPr>
+          <w:rFonts w:eastAsiaTheme="minorEastAsia"/>
+          <w:lang w:eastAsia="ja-JP"/>
+        </w:rPr>
+        <w:t>1</w:t>
+      </w:r>
+      <w:r>
+        <w:rPr>
+          <w:rFonts w:eastAsiaTheme="minorEastAsia"/>
+          <w:lang w:eastAsia="ja-JP"/>
+        </w:rPr>
+        <w:t>.2014</w:t>
+      </w:r>
       <w:r>
         <w:rPr>
           <w:rFonts w:eastAsiaTheme="minorEastAsia"/>
@@ -2762,12 +3183,21 @@
         </w:rPr>
         <w:t xml:space="preserve">, - </w:t>
       </w:r>
-      <w:r>
-        <w:rPr>
-          <w:rFonts w:eastAsiaTheme="minorEastAsia"/>
-          <w:lang w:eastAsia="ja-JP"/>
-        </w:rPr>
-        <w:t>Красноярск : ИПК СФУ, 2014</w:t>
+      <w:proofErr w:type="gramStart"/>
+      <w:r>
+        <w:rPr>
+          <w:rFonts w:eastAsiaTheme="minorEastAsia"/>
+          <w:lang w:eastAsia="ja-JP"/>
+        </w:rPr>
+        <w:t>Красноярск :</w:t>
+      </w:r>
+      <w:proofErr w:type="gramEnd"/>
+      <w:r>
+        <w:rPr>
+          <w:rFonts w:eastAsiaTheme="minorEastAsia"/>
+          <w:lang w:eastAsia="ja-JP"/>
+        </w:rPr>
+        <w:t xml:space="preserve"> ИПК СФУ, 2014</w:t>
       </w:r>
       <w:r>
         <w:rPr>
@@ -2824,6 +3254,7 @@
         <w:docPartUnique/>
       </w:docPartObj>
     </w:sdtPr>
+    <w:sdtEndPr/>
     <w:sdtContent>
       <w:p>
         <w:pPr>
@@ -4167,6 +4598,25 @@
       <w:lang w:eastAsia="ru-RU"/>
     </w:rPr>
   </w:style>
+  <w:style w:type="table" w:styleId="ad">
+    <w:name w:val="Table Grid"/>
+    <w:basedOn w:val="a1"/>
+    <w:uiPriority w:val="39"/>
+    <w:rsid w:val="00DE3334"/>
+    <w:pPr>
+      <w:spacing w:after="0" w:line="240" w:lineRule="auto"/>
+    </w:pPr>
+    <w:tblPr>
+      <w:tblBorders>
+        <w:top w:val="single" w:sz="4" w:space="0" w:color="auto"/>
+        <w:left w:val="single" w:sz="4" w:space="0" w:color="auto"/>
+        <w:bottom w:val="single" w:sz="4" w:space="0" w:color="auto"/>
+        <w:right w:val="single" w:sz="4" w:space="0" w:color="auto"/>
+        <w:insideH w:val="single" w:sz="4" w:space="0" w:color="auto"/>
+        <w:insideV w:val="single" w:sz="4" w:space="0" w:color="auto"/>
+      </w:tblBorders>
+    </w:tblPr>
+  </w:style>
 </w:styles>
 </file>
 
@@ -4458,7 +4908,7 @@
 </file>
 
 <file path=customXml/itemProps1.xml><?xml version="1.0" encoding="utf-8"?>
-<ds:datastoreItem xmlns:ds="http://schemas.openxmlformats.org/officeDocument/2006/customXml" ds:itemID="{B0E5BAE2-526A-4BFA-B845-70DC51419D70}">
+<ds:datastoreItem xmlns:ds="http://schemas.openxmlformats.org/officeDocument/2006/customXml" ds:itemID="{C0C0BB0B-A5BB-492F-A2DF-D9C2722981BB}">
   <ds:schemaRefs>
     <ds:schemaRef ds:uri="http://schemas.openxmlformats.org/officeDocument/2006/bibliography"/>
   </ds:schemaRefs>

</xml_diff>

<commit_message>
lab 3 ccommentless + STO
</commit_message>
<xml_diff>
--- a/ВвПД/Проф. Практическая 1.docx
+++ b/ВвПД/Проф. Практическая 1.docx
@@ -196,6 +196,17 @@
         <w:autoSpaceDN w:val="0"/>
         <w:jc w:val="center"/>
         <w:rPr>
+          <w:szCs w:val="28"/>
+        </w:rPr>
+      </w:pPr>
+    </w:p>
+    <w:p>
+      <w:pPr>
+        <w:widowControl w:val="0"/>
+        <w:autoSpaceDE w:val="0"/>
+        <w:autoSpaceDN w:val="0"/>
+        <w:jc w:val="center"/>
+        <w:rPr>
           <w:b/>
           <w:sz w:val="32"/>
           <w:szCs w:val="32"/>
@@ -275,8 +286,80 @@
         <w:rPr>
           <w:sz w:val="20"/>
         </w:rPr>
-        <w:t>тема</w:t>
-      </w:r>
+        <w:t>Т</w:t>
+      </w:r>
+      <w:r>
+        <w:rPr>
+          <w:sz w:val="20"/>
+        </w:rPr>
+        <w:t>ема</w:t>
+      </w:r>
+    </w:p>
+    <w:p>
+      <w:pPr>
+        <w:widowControl w:val="0"/>
+        <w:autoSpaceDE w:val="0"/>
+        <w:autoSpaceDN w:val="0"/>
+        <w:jc w:val="center"/>
+        <w:rPr>
+          <w:sz w:val="20"/>
+        </w:rPr>
+      </w:pPr>
+    </w:p>
+    <w:p>
+      <w:pPr>
+        <w:widowControl w:val="0"/>
+        <w:autoSpaceDE w:val="0"/>
+        <w:autoSpaceDN w:val="0"/>
+        <w:jc w:val="center"/>
+        <w:rPr>
+          <w:sz w:val="20"/>
+        </w:rPr>
+      </w:pPr>
+    </w:p>
+    <w:p>
+      <w:pPr>
+        <w:widowControl w:val="0"/>
+        <w:autoSpaceDE w:val="0"/>
+        <w:autoSpaceDN w:val="0"/>
+        <w:jc w:val="center"/>
+        <w:rPr>
+          <w:sz w:val="20"/>
+        </w:rPr>
+      </w:pPr>
+    </w:p>
+    <w:p>
+      <w:pPr>
+        <w:widowControl w:val="0"/>
+        <w:autoSpaceDE w:val="0"/>
+        <w:autoSpaceDN w:val="0"/>
+        <w:ind w:firstLine="0"/>
+        <w:rPr>
+          <w:sz w:val="20"/>
+        </w:rPr>
+      </w:pPr>
+    </w:p>
+    <w:p>
+      <w:pPr>
+        <w:widowControl w:val="0"/>
+        <w:autoSpaceDE w:val="0"/>
+        <w:autoSpaceDN w:val="0"/>
+        <w:jc w:val="center"/>
+        <w:rPr>
+          <w:sz w:val="20"/>
+        </w:rPr>
+      </w:pPr>
+    </w:p>
+    <w:p>
+      <w:pPr>
+        <w:widowControl w:val="0"/>
+        <w:autoSpaceDE w:val="0"/>
+        <w:autoSpaceDN w:val="0"/>
+        <w:jc w:val="center"/>
+        <w:rPr>
+          <w:sz w:val="20"/>
+        </w:rPr>
+      </w:pPr>
     </w:p>
     <w:p>
       <w:pPr>
@@ -949,15 +1032,7 @@
         <w:widowControl w:val="0"/>
         <w:autoSpaceDE w:val="0"/>
         <w:autoSpaceDN w:val="0"/>
-        <w:jc w:val="center"/>
-      </w:pPr>
-    </w:p>
-    <w:p>
-      <w:pPr>
-        <w:widowControl w:val="0"/>
-        <w:autoSpaceDE w:val="0"/>
-        <w:autoSpaceDN w:val="0"/>
-        <w:jc w:val="center"/>
+        <w:ind w:firstLine="0"/>
       </w:pPr>
     </w:p>
     <w:p>
@@ -975,22 +1050,8 @@
         <w:autoSpaceDN w:val="0"/>
         <w:ind w:firstLine="0"/>
       </w:pPr>
-    </w:p>
-    <w:p>
-      <w:pPr>
-        <w:widowControl w:val="0"/>
-        <w:autoSpaceDE w:val="0"/>
-        <w:autoSpaceDN w:val="0"/>
-        <w:ind w:firstLine="0"/>
-      </w:pPr>
-    </w:p>
-    <w:p>
-      <w:pPr>
-        <w:widowControl w:val="0"/>
-        <w:autoSpaceDE w:val="0"/>
-        <w:autoSpaceDN w:val="0"/>
-        <w:ind w:firstLine="0"/>
-      </w:pPr>
+      <w:bookmarkStart w:id="0" w:name="_GoBack"/>
+      <w:bookmarkEnd w:id="0"/>
     </w:p>
     <w:p>
       <w:pPr>
@@ -1771,18 +1832,18 @@
       <w:pPr>
         <w:pStyle w:val="1"/>
       </w:pPr>
-      <w:bookmarkStart w:id="0" w:name="_Toc20396033"/>
+      <w:bookmarkStart w:id="1" w:name="_Toc20396033"/>
       <w:r>
         <w:lastRenderedPageBreak/>
         <w:t>1 Цель и задачи</w:t>
       </w:r>
-      <w:bookmarkEnd w:id="0"/>
+      <w:bookmarkEnd w:id="1"/>
     </w:p>
     <w:p>
       <w:pPr>
         <w:pStyle w:val="1"/>
       </w:pPr>
-      <w:bookmarkStart w:id="1" w:name="_Toc20396034"/>
+      <w:bookmarkStart w:id="2" w:name="_Toc20396034"/>
       <w:r>
         <w:t>1.1</w:t>
       </w:r>
@@ -1792,7 +1853,7 @@
       <w:r>
         <w:t>Цель</w:t>
       </w:r>
-      <w:bookmarkEnd w:id="1"/>
+      <w:bookmarkEnd w:id="2"/>
     </w:p>
     <w:p>
       <w:pPr>
@@ -1832,14 +1893,14 @@
           <w:numId w:val="5"/>
         </w:numPr>
       </w:pPr>
-      <w:bookmarkStart w:id="2" w:name="_Toc20396035"/>
+      <w:bookmarkStart w:id="3" w:name="_Toc20396035"/>
       <w:r>
         <w:t xml:space="preserve"> </w:t>
       </w:r>
       <w:r>
         <w:t>Задачи</w:t>
       </w:r>
-      <w:bookmarkEnd w:id="2"/>
+      <w:bookmarkEnd w:id="3"/>
     </w:p>
     <w:p>
       <w:pPr>
@@ -1935,11 +1996,11 @@
       <w:pPr>
         <w:pStyle w:val="1"/>
       </w:pPr>
-      <w:bookmarkStart w:id="3" w:name="_Toc20396036"/>
+      <w:bookmarkStart w:id="4" w:name="_Toc20396036"/>
       <w:r>
         <w:t>2 Описание варианта задания</w:t>
       </w:r>
-      <w:bookmarkEnd w:id="3"/>
+      <w:bookmarkEnd w:id="4"/>
     </w:p>
     <w:p>
       <w:r>
@@ -2090,7 +2151,6 @@
         </w:rPr>
         <w:t xml:space="preserve">       </w:t>
       </w:r>
-      <w:proofErr w:type="gramStart"/>
       <w:r>
         <w:rPr>
           <w:lang w:val="en-US"/>
@@ -2107,34 +2167,36 @@
         </w:rPr>
         <w:t>–</w:t>
       </w:r>
-      <w:proofErr w:type="gramEnd"/>
       <w:r>
         <w:t xml:space="preserve"> </w:t>
       </w:r>
       <w:r>
         <w:t>Угол в градусах, который вводится с клавиатуры</w:t>
       </w:r>
+      <w:r>
+        <w:t>.</w:t>
+      </w:r>
     </w:p>
     <w:p>
       <w:pPr>
         <w:pStyle w:val="1"/>
       </w:pPr>
-      <w:bookmarkStart w:id="4" w:name="_Toc20396037"/>
+      <w:bookmarkStart w:id="5" w:name="_Toc20396037"/>
       <w:r>
         <w:lastRenderedPageBreak/>
         <w:t>3 Ход выполнения</w:t>
       </w:r>
-      <w:bookmarkEnd w:id="4"/>
+      <w:bookmarkEnd w:id="5"/>
     </w:p>
     <w:p>
       <w:pPr>
         <w:pStyle w:val="2"/>
       </w:pPr>
-      <w:bookmarkStart w:id="5" w:name="_Toc20396038"/>
+      <w:bookmarkStart w:id="6" w:name="_Toc20396038"/>
       <w:r>
         <w:t>3.1 Составление стилей</w:t>
       </w:r>
-      <w:bookmarkEnd w:id="5"/>
+      <w:bookmarkEnd w:id="6"/>
     </w:p>
     <w:p>
       <w:pPr>
@@ -2153,60 +2215,14 @@
         <w:rPr>
           <w:rStyle w:val="a6"/>
         </w:rPr>
-        <w:t xml:space="preserve">может быть выполнена не только в </w:t>
-      </w:r>
-      <w:proofErr w:type="spellStart"/>
+        <w:t xml:space="preserve">может быть выполнена не только в Word </w:t>
+      </w:r>
       <w:r>
         <w:rPr>
           <w:rStyle w:val="a6"/>
-        </w:rPr>
-        <w:t>Word</w:t>
-      </w:r>
-      <w:proofErr w:type="spellEnd"/>
-      <w:r>
-        <w:rPr>
-          <w:rStyle w:val="a6"/>
-        </w:rPr>
-        <w:t xml:space="preserve"> </w:t>
-      </w:r>
-      <w:r>
-        <w:rPr>
-          <w:rStyle w:val="a6"/>
-          <w:rFonts w:eastAsiaTheme="minorEastAsia"/>
-        </w:rPr>
-        <w:t xml:space="preserve">от </w:t>
-      </w:r>
-      <w:proofErr w:type="spellStart"/>
-      <w:r>
-        <w:rPr>
-          <w:rStyle w:val="a6"/>
-          <w:rFonts w:eastAsiaTheme="minorEastAsia"/>
-        </w:rPr>
-        <w:t>Microsoft</w:t>
-      </w:r>
-      <w:proofErr w:type="spellEnd"/>
-      <w:r>
-        <w:rPr>
-          <w:rStyle w:val="a6"/>
-          <w:rFonts w:eastAsiaTheme="minorEastAsia"/>
-        </w:rPr>
-        <w:t xml:space="preserve"> </w:t>
-      </w:r>
-      <w:proofErr w:type="spellStart"/>
-      <w:r>
-        <w:rPr>
-          <w:rStyle w:val="a6"/>
-          <w:rFonts w:eastAsiaTheme="minorEastAsia"/>
-        </w:rPr>
-        <w:t>Office</w:t>
-      </w:r>
-      <w:proofErr w:type="spellEnd"/>
-      <w:r>
-        <w:rPr>
-          <w:rStyle w:val="a6"/>
-          <w:rFonts w:eastAsiaTheme="minorEastAsia"/>
-        </w:rPr>
-        <w:t>, но и в любых</w:t>
+          <w:rFonts w:eastAsiaTheme="minorEastAsia"/>
+        </w:rPr>
+        <w:t>от Microsoft Office, но и в любых</w:t>
       </w:r>
       <w:r>
         <w:rPr>
@@ -2323,23 +2339,7 @@
         <w:spacing w:before="0"/>
       </w:pPr>
       <w:r>
-        <w:t xml:space="preserve">Рисунок 1 – Панель выбора стилей в </w:t>
-      </w:r>
-      <w:proofErr w:type="spellStart"/>
-      <w:r>
-        <w:t>Microsoft</w:t>
-      </w:r>
-      <w:proofErr w:type="spellEnd"/>
-      <w:r>
-        <w:t xml:space="preserve"> </w:t>
-      </w:r>
-      <w:proofErr w:type="spellStart"/>
-      <w:r>
-        <w:t>Word</w:t>
-      </w:r>
-      <w:proofErr w:type="spellEnd"/>
-      <w:r>
-        <w:t xml:space="preserve"> 2016</w:t>
+        <w:t>Рисунок 1 – Панель выбора стилей в Microsoft Word 2016</w:t>
       </w:r>
     </w:p>
     <w:p>
@@ -2556,7 +2556,7 @@
       <w:pPr>
         <w:pStyle w:val="2"/>
       </w:pPr>
-      <w:bookmarkStart w:id="6" w:name="_Toc20396039"/>
+      <w:bookmarkStart w:id="7" w:name="_Toc20396039"/>
       <w:r>
         <w:rPr>
           <w:rFonts w:hint="eastAsia"/>
@@ -2566,7 +2566,7 @@
       <w:r>
         <w:t xml:space="preserve"> Реализация программы</w:t>
       </w:r>
-      <w:bookmarkEnd w:id="6"/>
+      <w:bookmarkEnd w:id="7"/>
     </w:p>
     <w:p>
       <w:pPr>
@@ -2622,7 +2622,7 @@
           <w:rFonts w:eastAsiaTheme="minorEastAsia"/>
           <w:lang w:eastAsia="ja-JP"/>
         </w:rPr>
-        <w:t>Л</w:t>
+        <w:t>л</w:t>
       </w:r>
       <w:r>
         <w:rPr>
@@ -2778,21 +2778,21 @@
         <w:rPr>
           <w:lang w:val="en-US" w:eastAsia="ja-JP"/>
         </w:rPr>
-        <w:t xml:space="preserve">        a = </w:t>
-      </w:r>
-      <w:proofErr w:type="gramStart"/>
-      <w:r>
+        <w:t xml:space="preserve">        a = float(input('Enter integer representing degrees: '))</w:t>
+      </w:r>
+    </w:p>
+    <w:p>
+      <w:pPr>
+        <w:pStyle w:val="a3"/>
         <w:rPr>
           <w:lang w:val="en-US" w:eastAsia="ja-JP"/>
         </w:rPr>
-        <w:t>float(</w:t>
-      </w:r>
-      <w:proofErr w:type="gramEnd"/>
+      </w:pPr>
       <w:r>
         <w:rPr>
           <w:lang w:val="en-US" w:eastAsia="ja-JP"/>
         </w:rPr>
-        <w:t>input('Enter integer representing degrees: '))</w:t>
+        <w:t xml:space="preserve">        break</w:t>
       </w:r>
     </w:p>
     <w:p>
@@ -2802,11 +2802,19 @@
           <w:lang w:val="en-US" w:eastAsia="ja-JP"/>
         </w:rPr>
       </w:pPr>
-      <w:r>
+    </w:p>
+    <w:p>
+      <w:pPr>
+        <w:pStyle w:val="a3"/>
         <w:rPr>
           <w:lang w:val="en-US" w:eastAsia="ja-JP"/>
         </w:rPr>
-        <w:t xml:space="preserve">        break</w:t>
+      </w:pPr>
+      <w:r>
+        <w:rPr>
+          <w:lang w:val="en-US" w:eastAsia="ja-JP"/>
+        </w:rPr>
+        <w:t xml:space="preserve">    except ValueError:</w:t>
       </w:r>
     </w:p>
     <w:p>
@@ -2816,47 +2824,11 @@
           <w:lang w:val="en-US" w:eastAsia="ja-JP"/>
         </w:rPr>
       </w:pPr>
-    </w:p>
-    <w:p>
-      <w:pPr>
-        <w:pStyle w:val="a3"/>
+      <w:r>
         <w:rPr>
           <w:lang w:val="en-US" w:eastAsia="ja-JP"/>
         </w:rPr>
-      </w:pPr>
-      <w:r>
-        <w:rPr>
-          <w:lang w:val="en-US" w:eastAsia="ja-JP"/>
-        </w:rPr>
-        <w:t xml:space="preserve">    except ValueError:</w:t>
-      </w:r>
-    </w:p>
-    <w:p>
-      <w:pPr>
-        <w:pStyle w:val="a3"/>
-        <w:rPr>
-          <w:lang w:val="en-US" w:eastAsia="ja-JP"/>
-        </w:rPr>
-      </w:pPr>
-      <w:r>
-        <w:rPr>
-          <w:lang w:val="en-US" w:eastAsia="ja-JP"/>
-        </w:rPr>
-        <w:t xml:space="preserve">        </w:t>
-      </w:r>
-      <w:proofErr w:type="gramStart"/>
-      <w:r>
-        <w:rPr>
-          <w:lang w:val="en-US" w:eastAsia="ja-JP"/>
-        </w:rPr>
-        <w:t>print(</w:t>
-      </w:r>
-      <w:proofErr w:type="gramEnd"/>
-      <w:r>
-        <w:rPr>
-          <w:lang w:val="en-US" w:eastAsia="ja-JP"/>
-        </w:rPr>
-        <w:t>"You're wrong. Try again.\n")</w:t>
+        <w:t xml:space="preserve">        print("You're wrong. Try again.\n")</w:t>
       </w:r>
     </w:p>
     <w:p>
@@ -2887,13 +2859,13 @@
         <w:pStyle w:val="a3"/>
         <w:spacing w:after="360"/>
         <w:rPr>
-          <w:lang w:eastAsia="ja-JP"/>
-        </w:rPr>
-      </w:pPr>
-      <w:r>
-        <w:rPr>
           <w:lang w:val="en-US" w:eastAsia="ja-JP"/>
         </w:rPr>
+      </w:pPr>
+      <w:r>
+        <w:rPr>
+          <w:lang w:val="en-US" w:eastAsia="ja-JP"/>
+        </w:rPr>
         <w:t>print</w:t>
       </w:r>
       <w:r>
@@ -2932,22 +2904,12 @@
         </w:rPr>
         <w:t>a</w:t>
       </w:r>
-      <w:proofErr w:type="gramStart"/>
-      <w:r>
-        <w:rPr>
-          <w:lang w:eastAsia="ja-JP"/>
-        </w:rPr>
-        <w:t>))*</w:t>
-      </w:r>
-      <w:proofErr w:type="gramEnd"/>
-      <w:r>
-        <w:rPr>
-          <w:lang w:eastAsia="ja-JP"/>
-        </w:rPr>
-        <w:t>*2)</w:t>
-      </w:r>
-      <w:bookmarkStart w:id="7" w:name="_GoBack"/>
-      <w:bookmarkEnd w:id="7"/>
+      <w:r>
+        <w:rPr>
+          <w:lang w:eastAsia="ja-JP"/>
+        </w:rPr>
+        <w:t>))**2)</w:t>
+      </w:r>
     </w:p>
     <w:p>
       <w:pPr>
@@ -3116,37 +3078,20 @@
         <w:t xml:space="preserve"> </w:t>
       </w:r>
       <w:r>
-        <w:t>Взамен СТО 4.2–07–</w:t>
-      </w:r>
-      <w:proofErr w:type="gramStart"/>
-      <w:r>
-        <w:t>2012</w:t>
+        <w:t>Взамен СТО 4.2–07–2012</w:t>
       </w:r>
       <w:r>
         <w:t xml:space="preserve"> ;</w:t>
       </w:r>
-      <w:proofErr w:type="gramEnd"/>
-      <w:r>
-        <w:t xml:space="preserve"> </w:t>
-      </w:r>
-      <w:proofErr w:type="spellStart"/>
-      <w:r>
-        <w:t>в</w:t>
-      </w:r>
-      <w:r>
-        <w:rPr>
-          <w:rFonts w:eastAsiaTheme="minorEastAsia"/>
-          <w:lang w:eastAsia="ja-JP"/>
-        </w:rPr>
-        <w:t>вед</w:t>
-      </w:r>
-      <w:proofErr w:type="spellEnd"/>
-      <w:r>
-        <w:rPr>
-          <w:rFonts w:eastAsiaTheme="minorEastAsia"/>
-          <w:lang w:eastAsia="ja-JP"/>
-        </w:rPr>
-        <w:t>. 09</w:t>
+      <w:r>
+        <w:t xml:space="preserve"> в</w:t>
+      </w:r>
+      <w:r>
+        <w:rPr>
+          <w:rFonts w:eastAsiaTheme="minorEastAsia"/>
+          <w:lang w:eastAsia="ja-JP"/>
+        </w:rPr>
+        <w:t>вед. 09</w:t>
       </w:r>
       <w:r>
         <w:rPr>
@@ -3183,21 +3128,12 @@
         </w:rPr>
         <w:t xml:space="preserve">, - </w:t>
       </w:r>
-      <w:proofErr w:type="gramStart"/>
-      <w:r>
-        <w:rPr>
-          <w:rFonts w:eastAsiaTheme="minorEastAsia"/>
-          <w:lang w:eastAsia="ja-JP"/>
-        </w:rPr>
-        <w:t>Красноярск :</w:t>
-      </w:r>
-      <w:proofErr w:type="gramEnd"/>
-      <w:r>
-        <w:rPr>
-          <w:rFonts w:eastAsiaTheme="minorEastAsia"/>
-          <w:lang w:eastAsia="ja-JP"/>
-        </w:rPr>
-        <w:t xml:space="preserve"> ИПК СФУ, 2014</w:t>
+      <w:r>
+        <w:rPr>
+          <w:rFonts w:eastAsiaTheme="minorEastAsia"/>
+          <w:lang w:eastAsia="ja-JP"/>
+        </w:rPr>
+        <w:t>Красноярск : ИПК СФУ, 2014</w:t>
       </w:r>
       <w:r>
         <w:rPr>
@@ -4908,7 +4844,7 @@
 </file>
 
 <file path=customXml/itemProps1.xml><?xml version="1.0" encoding="utf-8"?>
-<ds:datastoreItem xmlns:ds="http://schemas.openxmlformats.org/officeDocument/2006/customXml" ds:itemID="{C0C0BB0B-A5BB-492F-A2DF-D9C2722981BB}">
+<ds:datastoreItem xmlns:ds="http://schemas.openxmlformats.org/officeDocument/2006/customXml" ds:itemID="{88CAF52B-8EB4-46FC-A32C-BF1157C0CAA8}">
   <ds:schemaRefs>
     <ds:schemaRef ds:uri="http://schemas.openxmlformats.org/officeDocument/2006/bibliography"/>
   </ds:schemaRefs>

</xml_diff>